<commit_message>
small edits to headings and wording
</commit_message>
<xml_diff>
--- a/Assign2ContributionSheet.docx
+++ b/Assign2ContributionSheet.docx
@@ -1,6 +1,6 @@
 
 <file path=word/document.xml><?xml version="1.0" encoding="utf-8"?>
-<w:document xmlns:wpc="http://schemas.microsoft.com/office/word/2010/wordprocessingCanvas" xmlns:cx="http://schemas.microsoft.com/office/drawing/2014/chartex" xmlns:cx1="http://schemas.microsoft.com/office/drawing/2015/9/8/chartex" xmlns:cx2="http://schemas.microsoft.com/office/drawing/2015/10/21/chartex" xmlns:cx3="http://schemas.microsoft.com/office/drawing/2016/5/9/chartex" xmlns:cx4="http://schemas.microsoft.com/office/drawing/2016/5/10/chartex" xmlns:cx5="http://schemas.microsoft.com/office/drawing/2016/5/11/chartex" xmlns:cx6="http://schemas.microsoft.com/office/drawing/2016/5/12/chartex" xmlns:cx7="http://schemas.microsoft.com/office/drawing/2016/5/13/chartex" xmlns:cx8="http://schemas.microsoft.com/office/drawing/2016/5/14/chartex" xmlns:mc="http://schemas.openxmlformats.org/markup-compatibility/2006" xmlns:aink="http://schemas.microsoft.com/office/drawing/2016/ink" xmlns:am3d="http://schemas.microsoft.com/office/drawing/2017/model3d" xmlns:o="urn:schemas-microsoft-com:office:office" xmlns:r="http://schemas.openxmlformats.org/officeDocument/2006/relationships" xmlns:m="http://schemas.openxmlformats.org/officeDocument/2006/math" xmlns:v="urn:schemas-microsoft-com:vml" xmlns:wp14="http://schemas.microsoft.com/office/word/2010/wordprocessingDrawing" xmlns:wp="http://schemas.openxmlformats.org/drawingml/2006/wordprocessingDrawing" xmlns:w10="urn:schemas-microsoft-com:office:word" xmlns:w="http://schemas.openxmlformats.org/wordprocessingml/2006/main" xmlns:w14="http://schemas.microsoft.com/office/word/2010/wordml" xmlns:w15="http://schemas.microsoft.com/office/word/2012/wordml" xmlns:w16cex="http://schemas.microsoft.com/office/word/2018/wordml/cex" xmlns:w16cid="http://schemas.microsoft.com/office/word/2016/wordml/cid" xmlns:w16="http://schemas.microsoft.com/office/word/2018/wordml" xmlns:w16se="http://schemas.microsoft.com/office/word/2015/wordml/symex" xmlns:wpg="http://schemas.microsoft.com/office/word/2010/wordprocessingGroup" xmlns:wpi="http://schemas.microsoft.com/office/word/2010/wordprocessingInk" xmlns:wne="http://schemas.microsoft.com/office/word/2006/wordml" xmlns:wps="http://schemas.microsoft.com/office/word/2010/wordprocessingShape" mc:Ignorable="w14 w15 w16se w16cid w16 w16cex wp14">
+<w:document xmlns:wpc="http://schemas.microsoft.com/office/word/2010/wordprocessingCanvas" xmlns:cx="http://schemas.microsoft.com/office/drawing/2014/chartex" xmlns:cx1="http://schemas.microsoft.com/office/drawing/2015/9/8/chartex" xmlns:cx2="http://schemas.microsoft.com/office/drawing/2015/10/21/chartex" xmlns:cx3="http://schemas.microsoft.com/office/drawing/2016/5/9/chartex" xmlns:cx4="http://schemas.microsoft.com/office/drawing/2016/5/10/chartex" xmlns:cx5="http://schemas.microsoft.com/office/drawing/2016/5/11/chartex" xmlns:cx6="http://schemas.microsoft.com/office/drawing/2016/5/12/chartex" xmlns:cx7="http://schemas.microsoft.com/office/drawing/2016/5/13/chartex" xmlns:cx8="http://schemas.microsoft.com/office/drawing/2016/5/14/chartex" xmlns:mc="http://schemas.openxmlformats.org/markup-compatibility/2006" xmlns:aink="http://schemas.microsoft.com/office/drawing/2016/ink" xmlns:am3d="http://schemas.microsoft.com/office/drawing/2017/model3d" xmlns:o="urn:schemas-microsoft-com:office:office" xmlns:r="http://schemas.openxmlformats.org/officeDocument/2006/relationships" xmlns:m="http://schemas.openxmlformats.org/officeDocument/2006/math" xmlns:v="urn:schemas-microsoft-com:vml" xmlns:wp14="http://schemas.microsoft.com/office/word/2010/wordprocessingDrawing" xmlns:wp="http://schemas.openxmlformats.org/drawingml/2006/wordprocessingDrawing" xmlns:w10="urn:schemas-microsoft-com:office:word" xmlns:w="http://schemas.openxmlformats.org/wordprocessingml/2006/main" xmlns:w14="http://schemas.microsoft.com/office/word/2010/wordml" xmlns:w15="http://schemas.microsoft.com/office/word/2012/wordml" xmlns:w16cex="http://schemas.microsoft.com/office/word/2018/wordml/cex" xmlns:w16cid="http://schemas.microsoft.com/office/word/2016/wordml/cid" xmlns:w16="http://schemas.microsoft.com/office/word/2018/wordml" xmlns:w16sdtdh="http://schemas.microsoft.com/office/word/2020/wordml/sdtdatahash" xmlns:w16se="http://schemas.microsoft.com/office/word/2015/wordml/symex" xmlns:wpg="http://schemas.microsoft.com/office/word/2010/wordprocessingGroup" xmlns:wpi="http://schemas.microsoft.com/office/word/2010/wordprocessingInk" xmlns:wne="http://schemas.microsoft.com/office/word/2006/wordml" xmlns:wps="http://schemas.microsoft.com/office/word/2010/wordprocessingShape" mc:Ignorable="w14 w15 w16se w16cid w16 w16cex w16sdtdh wp14">
   <w:body>
     <w:p>
       <w:pPr>
@@ -40,8 +40,6 @@
         </w:rPr>
         <w:t>2</w:t>
       </w:r>
-      <w:bookmarkStart w:id="0" w:name="_GoBack"/>
-      <w:bookmarkEnd w:id="0"/>
     </w:p>
     <w:p>
       <w:pPr>
@@ -239,6 +237,9 @@
             <w:pPr>
               <w:pStyle w:val="TableContents"/>
             </w:pPr>
+            <w:r>
+              <w:t>Jingxuan Feng</w:t>
+            </w:r>
           </w:p>
         </w:tc>
         <w:tc>
@@ -257,6 +258,9 @@
             <w:pPr>
               <w:pStyle w:val="TableContents"/>
             </w:pPr>
+            <w:r>
+              <w:t>s3843790</w:t>
+            </w:r>
           </w:p>
         </w:tc>
         <w:tc>
@@ -294,6 +298,9 @@
             <w:pPr>
               <w:pStyle w:val="TableContents"/>
             </w:pPr>
+            <w:r>
+              <w:t>J.Feng</w:t>
+            </w:r>
           </w:p>
         </w:tc>
       </w:tr>
@@ -314,6 +321,9 @@
             <w:pPr>
               <w:pStyle w:val="TableContents"/>
             </w:pPr>
+            <w:r>
+              <w:t>Ho Yin Lam</w:t>
+            </w:r>
           </w:p>
         </w:tc>
         <w:tc>
@@ -332,6 +342,9 @@
             <w:pPr>
               <w:pStyle w:val="TableContents"/>
             </w:pPr>
+            <w:r>
+              <w:t>s388940</w:t>
+            </w:r>
           </w:p>
         </w:tc>
         <w:tc>
@@ -384,8 +397,46 @@
 </w:document>
 </file>
 
+<file path=word/endnotes.xml><?xml version="1.0" encoding="utf-8"?>
+<w:endnotes xmlns:wpc="http://schemas.microsoft.com/office/word/2010/wordprocessingCanvas" xmlns:cx="http://schemas.microsoft.com/office/drawing/2014/chartex" xmlns:cx1="http://schemas.microsoft.com/office/drawing/2015/9/8/chartex" xmlns:cx2="http://schemas.microsoft.com/office/drawing/2015/10/21/chartex" xmlns:cx3="http://schemas.microsoft.com/office/drawing/2016/5/9/chartex" xmlns:cx4="http://schemas.microsoft.com/office/drawing/2016/5/10/chartex" xmlns:cx5="http://schemas.microsoft.com/office/drawing/2016/5/11/chartex" xmlns:cx6="http://schemas.microsoft.com/office/drawing/2016/5/12/chartex" xmlns:cx7="http://schemas.microsoft.com/office/drawing/2016/5/13/chartex" xmlns:cx8="http://schemas.microsoft.com/office/drawing/2016/5/14/chartex" xmlns:mc="http://schemas.openxmlformats.org/markup-compatibility/2006" xmlns:aink="http://schemas.microsoft.com/office/drawing/2016/ink" xmlns:am3d="http://schemas.microsoft.com/office/drawing/2017/model3d" xmlns:o="urn:schemas-microsoft-com:office:office" xmlns:r="http://schemas.openxmlformats.org/officeDocument/2006/relationships" xmlns:m="http://schemas.openxmlformats.org/officeDocument/2006/math" xmlns:v="urn:schemas-microsoft-com:vml" xmlns:wp14="http://schemas.microsoft.com/office/word/2010/wordprocessingDrawing" xmlns:wp="http://schemas.openxmlformats.org/drawingml/2006/wordprocessingDrawing" xmlns:w10="urn:schemas-microsoft-com:office:word" xmlns:w="http://schemas.openxmlformats.org/wordprocessingml/2006/main" xmlns:w14="http://schemas.microsoft.com/office/word/2010/wordml" xmlns:w15="http://schemas.microsoft.com/office/word/2012/wordml" xmlns:w16cex="http://schemas.microsoft.com/office/word/2018/wordml/cex" xmlns:w16cid="http://schemas.microsoft.com/office/word/2016/wordml/cid" xmlns:w16="http://schemas.microsoft.com/office/word/2018/wordml" xmlns:w16sdtdh="http://schemas.microsoft.com/office/word/2020/wordml/sdtdatahash" xmlns:w16se="http://schemas.microsoft.com/office/word/2015/wordml/symex" xmlns:wpg="http://schemas.microsoft.com/office/word/2010/wordprocessingGroup" xmlns:wpi="http://schemas.microsoft.com/office/word/2010/wordprocessingInk" xmlns:wne="http://schemas.microsoft.com/office/word/2006/wordml" xmlns:wps="http://schemas.microsoft.com/office/word/2010/wordprocessingShape" mc:Ignorable="w14 w15 w16se w16cid w16 w16cex w16sdtdh wp14">
+  <w:endnote w:type="separator" w:id="-1">
+    <w:p>
+      <w:r>
+        <w:separator/>
+      </w:r>
+    </w:p>
+  </w:endnote>
+  <w:endnote w:type="continuationSeparator" w:id="0">
+    <w:p>
+      <w:r>
+        <w:continuationSeparator/>
+      </w:r>
+    </w:p>
+  </w:endnote>
+</w:endnotes>
+</file>
+
+<file path=word/footnotes.xml><?xml version="1.0" encoding="utf-8"?>
+<w:footnotes xmlns:wpc="http://schemas.microsoft.com/office/word/2010/wordprocessingCanvas" xmlns:cx="http://schemas.microsoft.com/office/drawing/2014/chartex" xmlns:cx1="http://schemas.microsoft.com/office/drawing/2015/9/8/chartex" xmlns:cx2="http://schemas.microsoft.com/office/drawing/2015/10/21/chartex" xmlns:cx3="http://schemas.microsoft.com/office/drawing/2016/5/9/chartex" xmlns:cx4="http://schemas.microsoft.com/office/drawing/2016/5/10/chartex" xmlns:cx5="http://schemas.microsoft.com/office/drawing/2016/5/11/chartex" xmlns:cx6="http://schemas.microsoft.com/office/drawing/2016/5/12/chartex" xmlns:cx7="http://schemas.microsoft.com/office/drawing/2016/5/13/chartex" xmlns:cx8="http://schemas.microsoft.com/office/drawing/2016/5/14/chartex" xmlns:mc="http://schemas.openxmlformats.org/markup-compatibility/2006" xmlns:aink="http://schemas.microsoft.com/office/drawing/2016/ink" xmlns:am3d="http://schemas.microsoft.com/office/drawing/2017/model3d" xmlns:o="urn:schemas-microsoft-com:office:office" xmlns:r="http://schemas.openxmlformats.org/officeDocument/2006/relationships" xmlns:m="http://schemas.openxmlformats.org/officeDocument/2006/math" xmlns:v="urn:schemas-microsoft-com:vml" xmlns:wp14="http://schemas.microsoft.com/office/word/2010/wordprocessingDrawing" xmlns:wp="http://schemas.openxmlformats.org/drawingml/2006/wordprocessingDrawing" xmlns:w10="urn:schemas-microsoft-com:office:word" xmlns:w="http://schemas.openxmlformats.org/wordprocessingml/2006/main" xmlns:w14="http://schemas.microsoft.com/office/word/2010/wordml" xmlns:w15="http://schemas.microsoft.com/office/word/2012/wordml" xmlns:w16cex="http://schemas.microsoft.com/office/word/2018/wordml/cex" xmlns:w16cid="http://schemas.microsoft.com/office/word/2016/wordml/cid" xmlns:w16="http://schemas.microsoft.com/office/word/2018/wordml" xmlns:w16sdtdh="http://schemas.microsoft.com/office/word/2020/wordml/sdtdatahash" xmlns:w16se="http://schemas.microsoft.com/office/word/2015/wordml/symex" xmlns:wpg="http://schemas.microsoft.com/office/word/2010/wordprocessingGroup" xmlns:wpi="http://schemas.microsoft.com/office/word/2010/wordprocessingInk" xmlns:wne="http://schemas.microsoft.com/office/word/2006/wordml" xmlns:wps="http://schemas.microsoft.com/office/word/2010/wordprocessingShape" mc:Ignorable="w14 w15 w16se w16cid w16 w16cex w16sdtdh wp14">
+  <w:footnote w:type="separator" w:id="-1">
+    <w:p>
+      <w:r>
+        <w:separator/>
+      </w:r>
+    </w:p>
+  </w:footnote>
+  <w:footnote w:type="continuationSeparator" w:id="0">
+    <w:p>
+      <w:r>
+        <w:continuationSeparator/>
+      </w:r>
+    </w:p>
+  </w:footnote>
+</w:footnotes>
+</file>
+
 <file path=word/styles.xml><?xml version="1.0" encoding="utf-8"?>
-<w:styles xmlns:mc="http://schemas.openxmlformats.org/markup-compatibility/2006" xmlns:r="http://schemas.openxmlformats.org/officeDocument/2006/relationships" xmlns:w="http://schemas.openxmlformats.org/wordprocessingml/2006/main" xmlns:w14="http://schemas.microsoft.com/office/word/2010/wordml" xmlns:w15="http://schemas.microsoft.com/office/word/2012/wordml" xmlns:w16cex="http://schemas.microsoft.com/office/word/2018/wordml/cex" xmlns:w16cid="http://schemas.microsoft.com/office/word/2016/wordml/cid" xmlns:w16="http://schemas.microsoft.com/office/word/2018/wordml" xmlns:w16se="http://schemas.microsoft.com/office/word/2015/wordml/symex" mc:Ignorable="w14 w15 w16se w16cid w16 w16cex">
+<w:styles xmlns:mc="http://schemas.openxmlformats.org/markup-compatibility/2006" xmlns:r="http://schemas.openxmlformats.org/officeDocument/2006/relationships" xmlns:w="http://schemas.openxmlformats.org/wordprocessingml/2006/main" xmlns:w14="http://schemas.microsoft.com/office/word/2010/wordml" xmlns:w15="http://schemas.microsoft.com/office/word/2012/wordml" xmlns:w16cex="http://schemas.microsoft.com/office/word/2018/wordml/cex" xmlns:w16cid="http://schemas.microsoft.com/office/word/2016/wordml/cid" xmlns:w16="http://schemas.microsoft.com/office/word/2018/wordml" xmlns:w16sdtdh="http://schemas.microsoft.com/office/word/2020/wordml/sdtdatahash" xmlns:w16se="http://schemas.microsoft.com/office/word/2015/wordml/symex" mc:Ignorable="w14 w15 w16se w16cid w16 w16cex w16sdtdh">
   <w:docDefaults>
     <w:rPrDefault>
       <w:rPr>
@@ -665,11 +716,6 @@
     <w:lsdException w:name="Book Title" w:uiPriority="33" w:qFormat="1"/>
     <w:lsdException w:name="Bibliography" w:semiHidden="1" w:uiPriority="37" w:unhideWhenUsed="1"/>
     <w:lsdException w:name="TOC Heading" w:semiHidden="1" w:uiPriority="39" w:unhideWhenUsed="1" w:qFormat="1"/>
-    <w:lsdException w:name="Plain Table 5" w:semiHidden="1" w:unhideWhenUsed="1"/>
-    <w:lsdException w:name="Grid Table Light" w:semiHidden="1" w:unhideWhenUsed="1"/>
-    <w:lsdException w:name="Grid Table 1 Light" w:semiHidden="1" w:unhideWhenUsed="1"/>
-    <w:lsdException w:name="Grid Table 2" w:semiHidden="1" w:unhideWhenUsed="1"/>
-    <w:lsdException w:name="Grid Table 3" w:semiHidden="1" w:unhideWhenUsed="1"/>
     <w:lsdException w:name="Grid Table 4" w:uiPriority="49"/>
     <w:lsdException w:name="Grid Table 5 Dark" w:uiPriority="50"/>
     <w:lsdException w:name="Grid Table 6 Colorful" w:uiPriority="51"/>
@@ -862,6 +908,64 @@
     <w:pPr>
       <w:suppressLineNumbers/>
     </w:pPr>
+  </w:style>
+  <w:style w:type="paragraph" w:styleId="Header">
+    <w:name w:val="header"/>
+    <w:basedOn w:val="Normal"/>
+    <w:link w:val="HeaderChar"/>
+    <w:uiPriority w:val="99"/>
+    <w:unhideWhenUsed/>
+    <w:rsid w:val="007524A8"/>
+    <w:pPr>
+      <w:tabs>
+        <w:tab w:val="center" w:pos="4513"/>
+        <w:tab w:val="right" w:pos="9026"/>
+      </w:tabs>
+    </w:pPr>
+    <w:rPr>
+      <w:rFonts w:cs="Mangal"/>
+      <w:szCs w:val="21"/>
+    </w:rPr>
+  </w:style>
+  <w:style w:type="character" w:customStyle="1" w:styleId="HeaderChar">
+    <w:name w:val="Header Char"/>
+    <w:basedOn w:val="DefaultParagraphFont"/>
+    <w:link w:val="Header"/>
+    <w:uiPriority w:val="99"/>
+    <w:rsid w:val="007524A8"/>
+    <w:rPr>
+      <w:rFonts w:eastAsia="Droid Sans Fallback" w:cs="Mangal"/>
+      <w:szCs w:val="21"/>
+    </w:rPr>
+  </w:style>
+  <w:style w:type="paragraph" w:styleId="Footer">
+    <w:name w:val="footer"/>
+    <w:basedOn w:val="Normal"/>
+    <w:link w:val="FooterChar"/>
+    <w:uiPriority w:val="99"/>
+    <w:unhideWhenUsed/>
+    <w:rsid w:val="007524A8"/>
+    <w:pPr>
+      <w:tabs>
+        <w:tab w:val="center" w:pos="4513"/>
+        <w:tab w:val="right" w:pos="9026"/>
+      </w:tabs>
+    </w:pPr>
+    <w:rPr>
+      <w:rFonts w:cs="Mangal"/>
+      <w:szCs w:val="21"/>
+    </w:rPr>
+  </w:style>
+  <w:style w:type="character" w:customStyle="1" w:styleId="FooterChar">
+    <w:name w:val="Footer Char"/>
+    <w:basedOn w:val="DefaultParagraphFont"/>
+    <w:link w:val="Footer"/>
+    <w:uiPriority w:val="99"/>
+    <w:rsid w:val="007524A8"/>
+    <w:rPr>
+      <w:rFonts w:eastAsia="Droid Sans Fallback" w:cs="Mangal"/>
+      <w:szCs w:val="21"/>
+    </w:rPr>
   </w:style>
 </w:styles>
 </file>

</xml_diff>

<commit_message>
Merged work from partner into project
</commit_message>
<xml_diff>
--- a/Assign2ContributionSheet.docx
+++ b/Assign2ContributionSheet.docx
@@ -279,6 +279,9 @@
             <w:pPr>
               <w:pStyle w:val="TableContents"/>
             </w:pPr>
+            <w:r>
+              <w:t>50%</w:t>
+            </w:r>
           </w:p>
         </w:tc>
         <w:tc>
@@ -298,9 +301,13 @@
             <w:pPr>
               <w:pStyle w:val="TableContents"/>
             </w:pPr>
+            <w:proofErr w:type="spellStart"/>
+            <w:proofErr w:type="gramStart"/>
             <w:r>
               <w:t>J.Feng</w:t>
             </w:r>
+            <w:proofErr w:type="spellEnd"/>
+            <w:proofErr w:type="gramEnd"/>
           </w:p>
         </w:tc>
       </w:tr>
@@ -366,6 +373,9 @@
             <w:pPr>
               <w:pStyle w:val="TableContents"/>
             </w:pPr>
+            <w:r>
+              <w:t>50%</w:t>
+            </w:r>
           </w:p>
         </w:tc>
         <w:tc>

</xml_diff>

<commit_message>
Finialising assignment with work recieved from partner
</commit_message>
<xml_diff>
--- a/Assign2ContributionSheet.docx
+++ b/Assign2ContributionSheet.docx
@@ -302,12 +302,10 @@
               <w:pStyle w:val="TableContents"/>
             </w:pPr>
             <w:proofErr w:type="spellStart"/>
-            <w:proofErr w:type="gramStart"/>
             <w:r>
               <w:t>J.Feng</w:t>
             </w:r>
             <w:proofErr w:type="spellEnd"/>
-            <w:proofErr w:type="gramEnd"/>
           </w:p>
         </w:tc>
       </w:tr>
@@ -394,7 +392,22 @@
           <w:p>
             <w:pPr>
               <w:pStyle w:val="TableContents"/>
+              <w:rPr>
+                <w:rFonts w:ascii="Times New Roman" w:hAnsi="Times New Roman" w:cs="Times New Roman"/>
+              </w:rPr>
             </w:pPr>
+            <w:r>
+              <w:rPr>
+                <w:rFonts w:ascii="Times New Roman" w:eastAsiaTheme="minorEastAsia" w:hAnsi="Times New Roman" w:cs="Times New Roman"/>
+              </w:rPr>
+              <w:t>Rex</w:t>
+            </w:r>
+            <w:r>
+              <w:rPr>
+                <w:rFonts w:ascii="Times New Roman" w:hAnsi="Times New Roman" w:cs="Times New Roman"/>
+              </w:rPr>
+              <w:t xml:space="preserve"> Lam</w:t>
+            </w:r>
           </w:p>
         </w:tc>
       </w:tr>
@@ -830,7 +843,7 @@
     <w:lsdException w:name="Unresolved Mention" w:semiHidden="1" w:unhideWhenUsed="1"/>
     <w:lsdException w:name="Smart Link" w:semiHidden="1" w:unhideWhenUsed="1"/>
   </w:latentStyles>
-  <w:style w:type="paragraph" w:default="1" w:styleId="Normal">
+  <w:style w:type="paragraph" w:default="1" w:styleId="a">
     <w:name w:val="Normal"/>
     <w:qFormat/>
     <w:pPr>
@@ -840,13 +853,13 @@
       <w:rFonts w:eastAsia="Droid Sans Fallback"/>
     </w:rPr>
   </w:style>
-  <w:style w:type="character" w:default="1" w:styleId="DefaultParagraphFont">
+  <w:style w:type="character" w:default="1" w:styleId="a0">
     <w:name w:val="Default Paragraph Font"/>
     <w:uiPriority w:val="1"/>
     <w:semiHidden/>
     <w:unhideWhenUsed/>
   </w:style>
-  <w:style w:type="table" w:default="1" w:styleId="TableNormal">
+  <w:style w:type="table" w:default="1" w:styleId="a1">
     <w:name w:val="Normal Table"/>
     <w:uiPriority w:val="99"/>
     <w:semiHidden/>
@@ -861,7 +874,7 @@
       </w:tblCellMar>
     </w:tblPr>
   </w:style>
-  <w:style w:type="numbering" w:default="1" w:styleId="NoList">
+  <w:style w:type="numbering" w:default="1" w:styleId="a2">
     <w:name w:val="No List"/>
     <w:uiPriority w:val="99"/>
     <w:semiHidden/>
@@ -869,7 +882,7 @@
   </w:style>
   <w:style w:type="paragraph" w:customStyle="1" w:styleId="Heading">
     <w:name w:val="Heading"/>
-    <w:basedOn w:val="Normal"/>
+    <w:basedOn w:val="a"/>
     <w:next w:val="TextBody"/>
     <w:qFormat/>
     <w:pPr>
@@ -884,18 +897,18 @@
   </w:style>
   <w:style w:type="paragraph" w:customStyle="1" w:styleId="TextBody">
     <w:name w:val="Text Body"/>
-    <w:basedOn w:val="Normal"/>
+    <w:basedOn w:val="a"/>
     <w:pPr>
       <w:spacing w:after="140" w:line="288" w:lineRule="auto"/>
     </w:pPr>
   </w:style>
-  <w:style w:type="paragraph" w:styleId="List">
+  <w:style w:type="paragraph" w:styleId="a3">
     <w:name w:val="List"/>
     <w:basedOn w:val="TextBody"/>
   </w:style>
   <w:style w:type="paragraph" w:customStyle="1" w:styleId="Caption1">
     <w:name w:val="Caption1"/>
-    <w:basedOn w:val="Normal"/>
+    <w:basedOn w:val="a"/>
     <w:qFormat/>
     <w:pPr>
       <w:suppressLineNumbers/>
@@ -908,7 +921,7 @@
   </w:style>
   <w:style w:type="paragraph" w:customStyle="1" w:styleId="Index">
     <w:name w:val="Index"/>
-    <w:basedOn w:val="Normal"/>
+    <w:basedOn w:val="a"/>
     <w:qFormat/>
     <w:pPr>
       <w:suppressLineNumbers/>
@@ -916,16 +929,16 @@
   </w:style>
   <w:style w:type="paragraph" w:customStyle="1" w:styleId="TableContents">
     <w:name w:val="Table Contents"/>
-    <w:basedOn w:val="Normal"/>
+    <w:basedOn w:val="a"/>
     <w:qFormat/>
     <w:pPr>
       <w:suppressLineNumbers/>
     </w:pPr>
   </w:style>
-  <w:style w:type="paragraph" w:styleId="Header">
+  <w:style w:type="paragraph" w:styleId="a4">
     <w:name w:val="header"/>
-    <w:basedOn w:val="Normal"/>
-    <w:link w:val="HeaderChar"/>
+    <w:basedOn w:val="a"/>
+    <w:link w:val="a5"/>
     <w:uiPriority w:val="99"/>
     <w:unhideWhenUsed/>
     <w:rsid w:val="007524A8"/>
@@ -940,10 +953,10 @@
       <w:szCs w:val="21"/>
     </w:rPr>
   </w:style>
-  <w:style w:type="character" w:customStyle="1" w:styleId="HeaderChar">
-    <w:name w:val="Header Char"/>
-    <w:basedOn w:val="DefaultParagraphFont"/>
-    <w:link w:val="Header"/>
+  <w:style w:type="character" w:customStyle="1" w:styleId="a5">
+    <w:name w:val="頁首 字元"/>
+    <w:basedOn w:val="a0"/>
+    <w:link w:val="a4"/>
     <w:uiPriority w:val="99"/>
     <w:rsid w:val="007524A8"/>
     <w:rPr>
@@ -951,10 +964,10 @@
       <w:szCs w:val="21"/>
     </w:rPr>
   </w:style>
-  <w:style w:type="paragraph" w:styleId="Footer">
+  <w:style w:type="paragraph" w:styleId="a6">
     <w:name w:val="footer"/>
-    <w:basedOn w:val="Normal"/>
-    <w:link w:val="FooterChar"/>
+    <w:basedOn w:val="a"/>
+    <w:link w:val="a7"/>
     <w:uiPriority w:val="99"/>
     <w:unhideWhenUsed/>
     <w:rsid w:val="007524A8"/>
@@ -969,10 +982,10 @@
       <w:szCs w:val="21"/>
     </w:rPr>
   </w:style>
-  <w:style w:type="character" w:customStyle="1" w:styleId="FooterChar">
-    <w:name w:val="Footer Char"/>
-    <w:basedOn w:val="DefaultParagraphFont"/>
-    <w:link w:val="Footer"/>
+  <w:style w:type="character" w:customStyle="1" w:styleId="a7">
+    <w:name w:val="頁尾 字元"/>
+    <w:basedOn w:val="a0"/>
+    <w:link w:val="a6"/>
     <w:uiPriority w:val="99"/>
     <w:rsid w:val="007524A8"/>
     <w:rPr>

</xml_diff>